<commit_message>
Start with Project 2
</commit_message>
<xml_diff>
--- a/CS3310 Homework 4 Dynamic Programming, P vs NP.docx
+++ b/CS3310 Homework 4 Dynamic Programming, P vs NP.docx
@@ -210,16 +210,48 @@
         <w:tc>
           <w:tcPr>
             <w:tcW w:w="766" w:type="dxa"/>
-          </w:tcPr>
-          <w:p>
-            <w:pPr>
-              <w:jc w:val="center"/>
-              <w:rPr>
-                <w:rFonts w:ascii="Times New Roman" w:hAnsi="Times New Roman" w:cs="Times New Roman"/>
-                <w:sz w:val="24"/>
-                <w:szCs w:val="24"/>
-              </w:rPr>
-            </w:pPr>
+            <w:tcBorders>
+              <w:tl2br w:val="single" w:sz="4" w:space="0" w:color="auto"/>
+            </w:tcBorders>
+          </w:tcPr>
+          <w:p>
+            <w:pPr>
+              <w:jc w:val="right"/>
+              <w:rPr>
+                <w:rFonts w:ascii="Times New Roman" w:hAnsi="Times New Roman" w:cs="Times New Roman"/>
+                <w:sz w:val="24"/>
+                <w:szCs w:val="24"/>
+                <w:vertAlign w:val="superscript"/>
+              </w:rPr>
+            </w:pPr>
+            <w:r>
+              <w:rPr>
+                <w:rFonts w:ascii="Times New Roman" w:hAnsi="Times New Roman" w:cs="Times New Roman"/>
+                <w:sz w:val="24"/>
+                <w:szCs w:val="24"/>
+                <w:vertAlign w:val="superscript"/>
+              </w:rPr>
+              <w:t>W</w:t>
+            </w:r>
+          </w:p>
+          <w:p>
+            <w:pPr>
+              <w:rPr>
+                <w:rFonts w:ascii="Times New Roman" w:hAnsi="Times New Roman" w:cs="Times New Roman"/>
+                <w:sz w:val="24"/>
+                <w:szCs w:val="24"/>
+                <w:vertAlign w:val="superscript"/>
+              </w:rPr>
+            </w:pPr>
+            <w:r>
+              <w:rPr>
+                <w:rFonts w:ascii="Times New Roman" w:hAnsi="Times New Roman" w:cs="Times New Roman"/>
+                <w:sz w:val="24"/>
+                <w:szCs w:val="24"/>
+                <w:vertAlign w:val="superscript"/>
+              </w:rPr>
+              <w:t>O</w:t>
+            </w:r>
           </w:p>
         </w:tc>
         <w:tc>
@@ -2763,15 +2795,7 @@
           <w:sz w:val="24"/>
           <w:szCs w:val="24"/>
         </w:rPr>
-        <w:t xml:space="preserve">0 copies =&gt; </w:t>
-      </w:r>
-      <w:r>
-        <w:rPr>
-          <w:rFonts w:ascii="Times New Roman" w:hAnsi="Times New Roman" w:cs="Times New Roman"/>
-          <w:sz w:val="24"/>
-          <w:szCs w:val="24"/>
-        </w:rPr>
-        <w:t>M[i-1][j][k]</w:t>
+        <w:t>0 copies =&gt; M[i-1][j][k]</w:t>
       </w:r>
     </w:p>
     <w:p>
@@ -3407,23 +3431,7 @@
           <w:sz w:val="24"/>
           <w:szCs w:val="24"/>
         </w:rPr>
-        <w:t>[k] = max{</w:t>
-      </w:r>
-      <w:r>
-        <w:rPr>
-          <w:rFonts w:ascii="Times New Roman" w:hAnsi="Times New Roman" w:cs="Times New Roman"/>
-          <w:sz w:val="24"/>
-          <w:szCs w:val="24"/>
-        </w:rPr>
-        <w:t>M[i-1][j][k]</w:t>
-      </w:r>
-      <w:r>
-        <w:rPr>
-          <w:rFonts w:ascii="Times New Roman" w:hAnsi="Times New Roman" w:cs="Times New Roman"/>
-          <w:sz w:val="24"/>
-          <w:szCs w:val="24"/>
-        </w:rPr>
-        <w:t xml:space="preserve">, </w:t>
+        <w:t xml:space="preserve">[k] = max{M[i-1][j][k], </w:t>
       </w:r>
       <w:r>
         <w:rPr>
@@ -3506,6 +3514,7 @@
           <w:sz w:val="24"/>
           <w:szCs w:val="24"/>
         </w:rPr>
+        <w:lastRenderedPageBreak/>
         <w:t>Return M[n][W][0]</w:t>
       </w:r>
     </w:p>
@@ -3525,7 +3534,6 @@
           <w:sz w:val="24"/>
           <w:szCs w:val="24"/>
         </w:rPr>
-        <w:lastRenderedPageBreak/>
         <w:t xml:space="preserve">This algorithm first initialize variables weight and value. Then, for each item I and each knapsack weight from 0 to W, and for each k from 0 to 2, we try to find the maximum value that can be obtained by not including an object, include it once, or include it twice. Lastly, we return the max value for knapsack with weight capacity W and no copies of any item left to check. </w:t>
       </w:r>
     </w:p>

</xml_diff>